<commit_message>
fix: fixed the weights in the asset portfolio in the contest
</commit_message>
<xml_diff>
--- a/portfolio_contest/Отчёт_Портфель_Власов_Артём_23КНТ6.docx
+++ b/portfolio_contest/Отчёт_Портфель_Власов_Артём_23КНТ6.docx
@@ -127,7 +127,25 @@
           <w:sz w:val="28"/>
           <w:szCs w:val="28"/>
         </w:rPr>
-        <w:t>%. Такой подход обеспечивает диверсифицированность портфеля по секторам</w:t>
+        <w:t xml:space="preserve">%. Такой подход обеспечивает </w:t>
+      </w:r>
+      <w:proofErr w:type="spellStart"/>
+      <w:r>
+        <w:rPr>
+          <w:rFonts w:ascii="Times New Roman" w:hAnsi="Times New Roman" w:cs="Times New Roman"/>
+          <w:sz w:val="28"/>
+          <w:szCs w:val="28"/>
+        </w:rPr>
+        <w:t>диверсифицированность</w:t>
+      </w:r>
+      <w:proofErr w:type="spellEnd"/>
+      <w:r>
+        <w:rPr>
+          <w:rFonts w:ascii="Times New Roman" w:hAnsi="Times New Roman" w:cs="Times New Roman"/>
+          <w:sz w:val="28"/>
+          <w:szCs w:val="28"/>
+        </w:rPr>
+        <w:t xml:space="preserve"> портфеля по секторам</w:t>
       </w:r>
       <w:r>
         <w:rPr>
@@ -197,7 +215,25 @@
                 <w:sz w:val="28"/>
                 <w:szCs w:val="28"/>
               </w:rPr>
-              <w:t>Цена закр в посл. торговый день 2025</w:t>
+              <w:t xml:space="preserve">Цена </w:t>
+            </w:r>
+            <w:proofErr w:type="spellStart"/>
+            <w:r>
+              <w:rPr>
+                <w:rFonts w:ascii="Times New Roman" w:hAnsi="Times New Roman" w:cs="Times New Roman"/>
+                <w:sz w:val="28"/>
+                <w:szCs w:val="28"/>
+              </w:rPr>
+              <w:t>закр</w:t>
+            </w:r>
+            <w:proofErr w:type="spellEnd"/>
+            <w:r>
+              <w:rPr>
+                <w:rFonts w:ascii="Times New Roman" w:hAnsi="Times New Roman" w:cs="Times New Roman"/>
+                <w:sz w:val="28"/>
+                <w:szCs w:val="28"/>
+              </w:rPr>
+              <w:t xml:space="preserve"> в посл. торговый день 2025</w:t>
             </w:r>
           </w:p>
         </w:tc>
@@ -221,6 +257,14 @@
                 <w:szCs w:val="28"/>
               </w:rPr>
               <w:t>Цена закрытия в 20 торговый день 2026</w:t>
+            </w:r>
+            <w:r>
+              <w:rPr>
+                <w:rFonts w:ascii="Times New Roman" w:hAnsi="Times New Roman" w:cs="Times New Roman"/>
+                <w:sz w:val="28"/>
+                <w:szCs w:val="28"/>
+              </w:rPr>
+              <w:t xml:space="preserve"> (30.01.2026)</w:t>
             </w:r>
           </w:p>
         </w:tc>
@@ -413,7 +457,7 @@
       </w:tr>
       <w:tr>
         <w:trPr>
-          <w:trHeight w:val="553"/>
+          <w:trHeight w:val="559"/>
         </w:trPr>
         <w:tc>
           <w:tcPr>
@@ -434,7 +478,7 @@
                 <w:sz w:val="28"/>
                 <w:szCs w:val="28"/>
               </w:rPr>
-              <w:t>HINDALCO</w:t>
+              <w:t>SBIN</w:t>
             </w:r>
           </w:p>
         </w:tc>
@@ -457,7 +501,7 @@
                 <w:sz w:val="28"/>
                 <w:szCs w:val="28"/>
               </w:rPr>
-              <w:t>886.70</w:t>
+              <w:t>982.20</w:t>
             </w:r>
           </w:p>
         </w:tc>
@@ -480,7 +524,7 @@
                 <w:sz w:val="28"/>
                 <w:szCs w:val="28"/>
               </w:rPr>
-              <w:t>962.60</w:t>
+              <w:t>1077.15</w:t>
             </w:r>
           </w:p>
         </w:tc>
@@ -503,7 +547,7 @@
                 <w:sz w:val="28"/>
                 <w:szCs w:val="28"/>
               </w:rPr>
-              <w:t>0.082131</w:t>
+              <w:t>0.092279</w:t>
             </w:r>
           </w:p>
         </w:tc>
@@ -535,7 +579,7 @@
       </w:tr>
       <w:tr>
         <w:trPr>
-          <w:trHeight w:val="561"/>
+          <w:trHeight w:val="553"/>
         </w:trPr>
         <w:tc>
           <w:tcPr>
@@ -556,7 +600,7 @@
                 <w:sz w:val="28"/>
                 <w:szCs w:val="28"/>
               </w:rPr>
-              <w:t>HINDCOPPER</w:t>
+              <w:t>HINDALCO</w:t>
             </w:r>
           </w:p>
         </w:tc>
@@ -579,7 +623,7 @@
                 <w:sz w:val="28"/>
                 <w:szCs w:val="28"/>
               </w:rPr>
-              <w:t>518.30</w:t>
+              <w:t>886.70</w:t>
             </w:r>
           </w:p>
         </w:tc>
@@ -602,7 +646,7 @@
                 <w:sz w:val="28"/>
                 <w:szCs w:val="28"/>
               </w:rPr>
-              <w:t>685.90</w:t>
+              <w:t>962.60</w:t>
             </w:r>
           </w:p>
         </w:tc>
@@ -625,7 +669,7 @@
                 <w:sz w:val="28"/>
                 <w:szCs w:val="28"/>
               </w:rPr>
-              <w:t>0.280178</w:t>
+              <w:t>0.082131</w:t>
             </w:r>
           </w:p>
         </w:tc>
@@ -779,128 +823,6 @@
       </w:tr>
       <w:tr>
         <w:trPr>
-          <w:trHeight w:val="563"/>
-        </w:trPr>
-        <w:tc>
-          <w:tcPr>
-            <w:tcW w:w="1975" w:type="dxa"/>
-          </w:tcPr>
-          <w:p>
-            <w:pPr>
-              <w:jc w:val="both"/>
-              <w:rPr>
-                <w:rFonts w:ascii="Times New Roman" w:hAnsi="Times New Roman" w:cs="Times New Roman"/>
-                <w:sz w:val="28"/>
-                <w:szCs w:val="28"/>
-              </w:rPr>
-            </w:pPr>
-            <w:r>
-              <w:rPr>
-                <w:rFonts w:ascii="Times New Roman" w:hAnsi="Times New Roman" w:cs="Times New Roman"/>
-                <w:sz w:val="28"/>
-                <w:szCs w:val="28"/>
-              </w:rPr>
-              <w:t>SBIN</w:t>
-            </w:r>
-          </w:p>
-        </w:tc>
-        <w:tc>
-          <w:tcPr>
-            <w:tcW w:w="1754" w:type="dxa"/>
-          </w:tcPr>
-          <w:p>
-            <w:pPr>
-              <w:jc w:val="both"/>
-              <w:rPr>
-                <w:rFonts w:ascii="Times New Roman" w:hAnsi="Times New Roman" w:cs="Times New Roman"/>
-                <w:sz w:val="28"/>
-                <w:szCs w:val="28"/>
-              </w:rPr>
-            </w:pPr>
-            <w:r>
-              <w:rPr>
-                <w:rFonts w:ascii="Times New Roman" w:hAnsi="Times New Roman" w:cs="Times New Roman"/>
-                <w:sz w:val="28"/>
-                <w:szCs w:val="28"/>
-              </w:rPr>
-              <w:t>982.20</w:t>
-            </w:r>
-          </w:p>
-        </w:tc>
-        <w:tc>
-          <w:tcPr>
-            <w:tcW w:w="1754" w:type="dxa"/>
-          </w:tcPr>
-          <w:p>
-            <w:pPr>
-              <w:jc w:val="both"/>
-              <w:rPr>
-                <w:rFonts w:ascii="Times New Roman" w:hAnsi="Times New Roman" w:cs="Times New Roman"/>
-                <w:sz w:val="28"/>
-                <w:szCs w:val="28"/>
-              </w:rPr>
-            </w:pPr>
-            <w:r>
-              <w:rPr>
-                <w:rFonts w:ascii="Times New Roman" w:hAnsi="Times New Roman" w:cs="Times New Roman"/>
-                <w:sz w:val="28"/>
-                <w:szCs w:val="28"/>
-              </w:rPr>
-              <w:t>1077.15</w:t>
-            </w:r>
-          </w:p>
-        </w:tc>
-        <w:tc>
-          <w:tcPr>
-            <w:tcW w:w="1778" w:type="dxa"/>
-          </w:tcPr>
-          <w:p>
-            <w:pPr>
-              <w:jc w:val="both"/>
-              <w:rPr>
-                <w:rFonts w:ascii="Times New Roman" w:hAnsi="Times New Roman" w:cs="Times New Roman"/>
-                <w:sz w:val="28"/>
-                <w:szCs w:val="28"/>
-              </w:rPr>
-            </w:pPr>
-            <w:r>
-              <w:rPr>
-                <w:rFonts w:ascii="Times New Roman" w:hAnsi="Times New Roman" w:cs="Times New Roman"/>
-                <w:sz w:val="28"/>
-                <w:szCs w:val="28"/>
-              </w:rPr>
-              <w:t>0.092279</w:t>
-            </w:r>
-          </w:p>
-        </w:tc>
-        <w:tc>
-          <w:tcPr>
-            <w:tcW w:w="1755" w:type="dxa"/>
-          </w:tcPr>
-          <w:p>
-            <w:pPr>
-              <w:jc w:val="both"/>
-              <w:rPr>
-                <w:rFonts w:ascii="Times New Roman" w:hAnsi="Times New Roman" w:cs="Times New Roman"/>
-                <w:sz w:val="28"/>
-                <w:szCs w:val="28"/>
-                <w:lang w:val="en-US"/>
-              </w:rPr>
-            </w:pPr>
-            <w:r>
-              <w:rPr>
-                <w:rFonts w:ascii="Times New Roman" w:hAnsi="Times New Roman" w:cs="Times New Roman"/>
-                <w:sz w:val="28"/>
-                <w:szCs w:val="28"/>
-                <w:lang w:val="en-US"/>
-              </w:rPr>
-              <w:t>10</w:t>
-            </w:r>
-          </w:p>
-        </w:tc>
-      </w:tr>
-      <w:tr>
-        <w:trPr>
           <w:trHeight w:val="540"/>
         </w:trPr>
         <w:tc>
@@ -1138,7 +1060,7 @@
                 <w:szCs w:val="28"/>
                 <w:lang w:val="en-US"/>
               </w:rPr>
-              <w:t>15</w:t>
+              <w:t>10</w:t>
             </w:r>
           </w:p>
         </w:tc>
@@ -1265,6 +1187,128 @@
           </w:p>
         </w:tc>
       </w:tr>
+      <w:tr>
+        <w:trPr>
+          <w:trHeight w:val="559"/>
+        </w:trPr>
+        <w:tc>
+          <w:tcPr>
+            <w:tcW w:w="1975" w:type="dxa"/>
+          </w:tcPr>
+          <w:p>
+            <w:pPr>
+              <w:jc w:val="both"/>
+              <w:rPr>
+                <w:rFonts w:ascii="Times New Roman" w:hAnsi="Times New Roman" w:cs="Times New Roman"/>
+                <w:sz w:val="28"/>
+                <w:szCs w:val="28"/>
+              </w:rPr>
+            </w:pPr>
+            <w:r>
+              <w:rPr>
+                <w:rFonts w:ascii="Times New Roman" w:hAnsi="Times New Roman" w:cs="Times New Roman"/>
+                <w:sz w:val="28"/>
+                <w:szCs w:val="28"/>
+              </w:rPr>
+              <w:t>HINDCOPPER</w:t>
+            </w:r>
+          </w:p>
+        </w:tc>
+        <w:tc>
+          <w:tcPr>
+            <w:tcW w:w="1754" w:type="dxa"/>
+          </w:tcPr>
+          <w:p>
+            <w:pPr>
+              <w:jc w:val="both"/>
+              <w:rPr>
+                <w:rFonts w:ascii="Times New Roman" w:hAnsi="Times New Roman" w:cs="Times New Roman"/>
+                <w:sz w:val="28"/>
+                <w:szCs w:val="28"/>
+              </w:rPr>
+            </w:pPr>
+            <w:r>
+              <w:rPr>
+                <w:rFonts w:ascii="Times New Roman" w:hAnsi="Times New Roman" w:cs="Times New Roman"/>
+                <w:sz w:val="28"/>
+                <w:szCs w:val="28"/>
+              </w:rPr>
+              <w:t>518.30</w:t>
+            </w:r>
+          </w:p>
+        </w:tc>
+        <w:tc>
+          <w:tcPr>
+            <w:tcW w:w="1754" w:type="dxa"/>
+          </w:tcPr>
+          <w:p>
+            <w:pPr>
+              <w:jc w:val="both"/>
+              <w:rPr>
+                <w:rFonts w:ascii="Times New Roman" w:hAnsi="Times New Roman" w:cs="Times New Roman"/>
+                <w:sz w:val="28"/>
+                <w:szCs w:val="28"/>
+              </w:rPr>
+            </w:pPr>
+            <w:r>
+              <w:rPr>
+                <w:rFonts w:ascii="Times New Roman" w:hAnsi="Times New Roman" w:cs="Times New Roman"/>
+                <w:sz w:val="28"/>
+                <w:szCs w:val="28"/>
+              </w:rPr>
+              <w:t>685.90</w:t>
+            </w:r>
+          </w:p>
+        </w:tc>
+        <w:tc>
+          <w:tcPr>
+            <w:tcW w:w="1778" w:type="dxa"/>
+          </w:tcPr>
+          <w:p>
+            <w:pPr>
+              <w:jc w:val="both"/>
+              <w:rPr>
+                <w:rFonts w:ascii="Times New Roman" w:hAnsi="Times New Roman" w:cs="Times New Roman"/>
+                <w:sz w:val="28"/>
+                <w:szCs w:val="28"/>
+              </w:rPr>
+            </w:pPr>
+            <w:r>
+              <w:rPr>
+                <w:rFonts w:ascii="Times New Roman" w:hAnsi="Times New Roman" w:cs="Times New Roman"/>
+                <w:sz w:val="28"/>
+                <w:szCs w:val="28"/>
+              </w:rPr>
+              <w:t>0.280178</w:t>
+            </w:r>
+          </w:p>
+        </w:tc>
+        <w:tc>
+          <w:tcPr>
+            <w:tcW w:w="1755" w:type="dxa"/>
+          </w:tcPr>
+          <w:p>
+            <w:pPr>
+              <w:jc w:val="both"/>
+              <w:rPr>
+                <w:rFonts w:ascii="Times New Roman" w:hAnsi="Times New Roman" w:cs="Times New Roman"/>
+                <w:sz w:val="28"/>
+                <w:szCs w:val="28"/>
+                <w:lang w:val="en-US"/>
+              </w:rPr>
+            </w:pPr>
+            <w:r>
+              <w:rPr>
+                <w:rFonts w:ascii="Times New Roman" w:hAnsi="Times New Roman" w:cs="Times New Roman"/>
+                <w:sz w:val="28"/>
+                <w:szCs w:val="28"/>
+                <w:lang w:val="en-US"/>
+              </w:rPr>
+              <w:t>15</w:t>
+            </w:r>
+          </w:p>
+        </w:tc>
+      </w:tr>
     </w:tbl>
     <w:p>
       <w:pPr>
@@ -1283,7 +1327,6 @@
           <w:rFonts w:ascii="Times New Roman" w:eastAsiaTheme="minorEastAsia" w:hAnsi="Times New Roman" w:cs="Times New Roman"/>
           <w:sz w:val="28"/>
           <w:szCs w:val="28"/>
-          <w:lang w:val="en-US"/>
         </w:rPr>
       </w:pPr>
       <w:r>
@@ -1365,7 +1408,6 @@
           <w:rFonts w:ascii="Times New Roman" w:hAnsi="Times New Roman" w:cs="Times New Roman"/>
           <w:sz w:val="28"/>
           <w:szCs w:val="28"/>
-          <w:lang w:val="en-US"/>
         </w:rPr>
       </w:pPr>
       <w:r>
@@ -1459,47 +1501,7 @@
           <w:sz w:val="28"/>
           <w:szCs w:val="28"/>
         </w:rPr>
-        <w:t>Стандартное отклонение дневной доходности</w:t>
-      </w:r>
-      <w:r>
-        <w:rPr>
-          <w:rFonts w:ascii="Times New Roman" w:hAnsi="Times New Roman" w:cs="Times New Roman"/>
-          <w:sz w:val="28"/>
-          <w:szCs w:val="28"/>
-        </w:rPr>
-        <w:t xml:space="preserve"> </w:t>
-      </w:r>
-      <w:r>
-        <w:rPr>
-          <w:rFonts w:ascii="Times New Roman" w:hAnsi="Times New Roman" w:cs="Times New Roman"/>
-          <w:sz w:val="28"/>
-          <w:szCs w:val="28"/>
-        </w:rPr>
-        <w:t>=</w:t>
-      </w:r>
-      <w:r>
-        <w:rPr>
-          <w:rFonts w:ascii="Times New Roman" w:hAnsi="Times New Roman" w:cs="Times New Roman"/>
-          <w:sz w:val="28"/>
-          <w:szCs w:val="28"/>
-        </w:rPr>
-        <w:t xml:space="preserve"> </w:t>
-      </w:r>
-      <w:r>
-        <w:rPr>
-          <w:rFonts w:ascii="Times New Roman" w:hAnsi="Times New Roman" w:cs="Times New Roman"/>
-          <w:sz w:val="28"/>
-          <w:szCs w:val="28"/>
-        </w:rPr>
-        <w:t>0.01</w:t>
-      </w:r>
-      <w:r>
-        <w:rPr>
-          <w:rFonts w:ascii="Times New Roman" w:hAnsi="Times New Roman" w:cs="Times New Roman"/>
-          <w:sz w:val="28"/>
-          <w:szCs w:val="28"/>
-        </w:rPr>
-        <w:t>9</w:t>
+        <w:t>Стандартное отклонение дневной доходности = 0.019</w:t>
       </w:r>
       <w:r>
         <w:rPr>
@@ -1581,6 +1583,7 @@
       <w:r>
         <w:rPr>
           <w:rFonts w:ascii="Times New Roman" w:hAnsi="Times New Roman" w:cs="Times New Roman"/>
+          <w:noProof/>
           <w:sz w:val="28"/>
           <w:szCs w:val="28"/>
         </w:rPr>
@@ -3201,6 +3204,7 @@
   <w:style w:type="character" w:default="1" w:styleId="a0">
     <w:name w:val="Default Paragraph Font"/>
     <w:uiPriority w:val="1"/>
+    <w:semiHidden/>
     <w:unhideWhenUsed/>
   </w:style>
   <w:style w:type="table" w:default="1" w:styleId="a1">

</xml_diff>